<commit_message>
adding lamda en Streams
</commit_message>
<xml_diff>
--- a/extraOefeningenOplossing/DesignPatterns/CarFactory/opgave/Opgave21.docx
+++ b/extraOefeningenOplossing/DesignPatterns/CarFactory/opgave/Opgave21.docx
@@ -1339,598 +1339,7 @@
           </w:rPr>
           <w:t xml:space="preserve">https://www.youtube.com/watch?v=7V3589CReug</w:t>
         </w:r>
-        <w:r>
-          <w:rPr>
-            <w:rFonts w:ascii="Arial" w:hAnsi="Arial" w:cs="Arial" w:eastAsia="Arial"/>
-            <w:color w:val="1155CC"/>
-            <w:spacing w:val="0"/>
-            <w:position w:val="0"/>
-            <w:sz w:val="22"/>
-            <w:u w:val="single"/>
-            <w:shd w:fill="auto" w:val="clear"/>
-          </w:rPr>
-          <w:t xml:space="preserve"> HYPERLINK "https://www.youtube.com/watch?v=7V3589CReug&amp;feature=youtu.be&amp;fbclid=IwAR04MvyDyFR_7nzHwdptGybVT1CfSnHDDXV8-rmgjrc2YNcasqmVS6Fy4M8"</w:t>
-        </w:r>
-        <w:r>
-          <w:rPr>
-            <w:rFonts w:ascii="Arial" w:hAnsi="Arial" w:cs="Arial" w:eastAsia="Arial"/>
-            <w:color w:val="1155CC"/>
-            <w:spacing w:val="0"/>
-            <w:position w:val="0"/>
-            <w:sz w:val="22"/>
-            <w:u w:val="single"/>
-            <w:shd w:fill="auto" w:val="clear"/>
-          </w:rPr>
-          <w:t xml:space="preserve"> HYPERLINK "https://www.youtube.com/watch?v=7V3589CReug</w:t>
-        </w:r>
-        <w:r>
-          <w:rPr>
-            <w:rFonts w:ascii="Arial" w:hAnsi="Arial" w:cs="Arial" w:eastAsia="Arial"/>
-            <w:color w:val="1155CC"/>
-            <w:spacing w:val="0"/>
-            <w:position w:val="0"/>
-            <w:sz w:val="22"/>
-            <w:u w:val="single"/>
-            <w:shd w:fill="auto" w:val="clear"/>
-          </w:rPr>
-          <w:t xml:space="preserve"> HYPERLINK "https://www.youtube.com/watch?v=7V3589CReug&amp;feature=youtu.be&amp;fbclid=IwAR04MvyDyFR_7nzHwdptGybVT1CfSnHDDXV8-rmgjrc2YNcasqmVS6Fy4M8"</w:t>
-        </w:r>
-        <w:r>
-          <w:rPr>
-            <w:rFonts w:ascii="Arial" w:hAnsi="Arial" w:cs="Arial" w:eastAsia="Arial"/>
-            <w:color w:val="1155CC"/>
-            <w:spacing w:val="0"/>
-            <w:position w:val="0"/>
-            <w:sz w:val="22"/>
-            <w:u w:val="single"/>
-            <w:shd w:fill="auto" w:val="clear"/>
-          </w:rPr>
-          <w:t xml:space="preserve">&amp;</w:t>
-        </w:r>
-        <w:r>
-          <w:rPr>
-            <w:rFonts w:ascii="Arial" w:hAnsi="Arial" w:cs="Arial" w:eastAsia="Arial"/>
-            <w:color w:val="1155CC"/>
-            <w:spacing w:val="0"/>
-            <w:position w:val="0"/>
-            <w:sz w:val="22"/>
-            <w:u w:val="single"/>
-            <w:shd w:fill="auto" w:val="clear"/>
-          </w:rPr>
-          <w:t xml:space="preserve"> HYPERLINK "https://www.youtube.com/watch?v=7V3589CReug&amp;feature=youtu.be&amp;fbclid=IwAR04MvyDyFR_7nzHwdptGybVT1CfSnHDDXV8-rmgjrc2YNcasqmVS6Fy4M8"</w:t>
-        </w:r>
-        <w:r>
-          <w:rPr>
-            <w:rFonts w:ascii="Arial" w:hAnsi="Arial" w:cs="Arial" w:eastAsia="Arial"/>
-            <w:color w:val="1155CC"/>
-            <w:spacing w:val="0"/>
-            <w:position w:val="0"/>
-            <w:sz w:val="22"/>
-            <w:u w:val="single"/>
-            <w:shd w:fill="auto" w:val="clear"/>
-          </w:rPr>
-          <w:t xml:space="preserve">feature=youtu.be</w:t>
-        </w:r>
-        <w:r>
-          <w:rPr>
-            <w:rFonts w:ascii="Arial" w:hAnsi="Arial" w:cs="Arial" w:eastAsia="Arial"/>
-            <w:color w:val="1155CC"/>
-            <w:spacing w:val="0"/>
-            <w:position w:val="0"/>
-            <w:sz w:val="22"/>
-            <w:u w:val="single"/>
-            <w:shd w:fill="auto" w:val="clear"/>
-          </w:rPr>
-          <w:t xml:space="preserve"> HYPERLINK "https://www.youtube.com/watch?v=7V3589CReug&amp;feature=youtu.be&amp;fbclid=IwAR04MvyDyFR_7nzHwdptGybVT1CfSnHDDXV8-rmgjrc2YNcasqmVS6Fy4M8"</w:t>
-        </w:r>
-        <w:r>
-          <w:rPr>
-            <w:rFonts w:ascii="Arial" w:hAnsi="Arial" w:cs="Arial" w:eastAsia="Arial"/>
-            <w:color w:val="1155CC"/>
-            <w:spacing w:val="0"/>
-            <w:position w:val="0"/>
-            <w:sz w:val="22"/>
-            <w:u w:val="single"/>
-            <w:shd w:fill="auto" w:val="clear"/>
-          </w:rPr>
-          <w:t xml:space="preserve">&amp;</w:t>
-        </w:r>
-        <w:r>
-          <w:rPr>
-            <w:rFonts w:ascii="Arial" w:hAnsi="Arial" w:cs="Arial" w:eastAsia="Arial"/>
-            <w:color w:val="1155CC"/>
-            <w:spacing w:val="0"/>
-            <w:position w:val="0"/>
-            <w:sz w:val="22"/>
-            <w:u w:val="single"/>
-            <w:shd w:fill="auto" w:val="clear"/>
-          </w:rPr>
-          <w:t xml:space="preserve"> HYPERLINK "https://www.youtube.com/watch?v=7V3589CReug&amp;feature=youtu.be&amp;fbclid=IwAR04MvyDyFR_7nzHwdptGybVT1CfSnHDDXV8-rmgjrc2YNcasqmVS6Fy4M8"</w:t>
-        </w:r>
-        <w:r>
-          <w:rPr>
-            <w:rFonts w:ascii="Arial" w:hAnsi="Arial" w:cs="Arial" w:eastAsia="Arial"/>
-            <w:color w:val="1155CC"/>
-            <w:spacing w:val="0"/>
-            <w:position w:val="0"/>
-            <w:sz w:val="22"/>
-            <w:u w:val="single"/>
-            <w:shd w:fill="auto" w:val="clear"/>
-          </w:rPr>
-          <w:t xml:space="preserve">fbclid=IwAR04MvyDyFR_7nzHwdptGybVT1CfSnHDDXV8-rmgjrc2YNcasqmVS6Fy4M8"</w:t>
-        </w:r>
-        <w:r>
-          <w:rPr>
-            <w:rFonts w:ascii="Arial" w:hAnsi="Arial" w:cs="Arial" w:eastAsia="Arial"/>
-            <w:color w:val="1155CC"/>
-            <w:spacing w:val="0"/>
-            <w:position w:val="0"/>
-            <w:sz w:val="22"/>
-            <w:u w:val="single"/>
-            <w:shd w:fill="auto" w:val="clear"/>
-          </w:rPr>
-          <w:t xml:space="preserve"> HYPERLINK "https://www.youtube.com/watch?v=7V3589CReug&amp;feature=youtu.be&amp;fbclid=IwAR04MvyDyFR_7nzHwdptGybVT1CfSnHDDXV8-rmgjrc2YNcasqmVS6Fy4M8"</w:t>
-        </w:r>
-        <w:r>
-          <w:rPr>
-            <w:rFonts w:ascii="Arial" w:hAnsi="Arial" w:cs="Arial" w:eastAsia="Arial"/>
-            <w:color w:val="1155CC"/>
-            <w:spacing w:val="0"/>
-            <w:position w:val="0"/>
-            <w:sz w:val="22"/>
-            <w:u w:val="single"/>
-            <w:shd w:fill="auto" w:val="clear"/>
-          </w:rPr>
-          <w:t xml:space="preserve">&amp;</w:t>
-        </w:r>
-        <w:r>
-          <w:rPr>
-            <w:rFonts w:ascii="Arial" w:hAnsi="Arial" w:cs="Arial" w:eastAsia="Arial"/>
-            <w:color w:val="1155CC"/>
-            <w:spacing w:val="0"/>
-            <w:position w:val="0"/>
-            <w:sz w:val="22"/>
-            <w:u w:val="single"/>
-            <w:shd w:fill="auto" w:val="clear"/>
-          </w:rPr>
-          <w:t xml:space="preserve"> HYPERLINK "https://www.youtube.com/watch?v=7V3589CReug&amp;feature=youtu.be&amp;fbclid=IwAR04MvyDyFR_7nzHwdptGybVT1CfSnHDDXV8-rmgjrc2YNcasqmVS6Fy4M8"</w:t>
-        </w:r>
-        <w:r>
-          <w:rPr>
-            <w:rFonts w:ascii="Arial" w:hAnsi="Arial" w:cs="Arial" w:eastAsia="Arial"/>
-            <w:color w:val="1155CC"/>
-            <w:spacing w:val="0"/>
-            <w:position w:val="0"/>
-            <w:sz w:val="22"/>
-            <w:u w:val="single"/>
-            <w:shd w:fill="auto" w:val="clear"/>
-          </w:rPr>
-          <w:t xml:space="preserve"> HYPERLINK "https://www.youtube.com/watch?v=7V3589CReug</w:t>
-        </w:r>
-        <w:r>
-          <w:rPr>
-            <w:rFonts w:ascii="Arial" w:hAnsi="Arial" w:cs="Arial" w:eastAsia="Arial"/>
-            <w:color w:val="1155CC"/>
-            <w:spacing w:val="0"/>
-            <w:position w:val="0"/>
-            <w:sz w:val="22"/>
-            <w:u w:val="single"/>
-            <w:shd w:fill="auto" w:val="clear"/>
-          </w:rPr>
-          <w:t xml:space="preserve"> HYPERLINK "https://www.youtube.com/watch?v=7V3589CReug&amp;feature=youtu.be&amp;fbclid=IwAR04MvyDyFR_7nzHwdptGybVT1CfSnHDDXV8-rmgjrc2YNcasqmVS6Fy4M8"</w:t>
-        </w:r>
-        <w:r>
-          <w:rPr>
-            <w:rFonts w:ascii="Arial" w:hAnsi="Arial" w:cs="Arial" w:eastAsia="Arial"/>
-            <w:color w:val="1155CC"/>
-            <w:spacing w:val="0"/>
-            <w:position w:val="0"/>
-            <w:sz w:val="22"/>
-            <w:u w:val="single"/>
-            <w:shd w:fill="auto" w:val="clear"/>
-          </w:rPr>
-          <w:t xml:space="preserve">&amp;</w:t>
-        </w:r>
-        <w:r>
-          <w:rPr>
-            <w:rFonts w:ascii="Arial" w:hAnsi="Arial" w:cs="Arial" w:eastAsia="Arial"/>
-            <w:color w:val="1155CC"/>
-            <w:spacing w:val="0"/>
-            <w:position w:val="0"/>
-            <w:sz w:val="22"/>
-            <w:u w:val="single"/>
-            <w:shd w:fill="auto" w:val="clear"/>
-          </w:rPr>
-          <w:t xml:space="preserve"> HYPERLINK "https://www.youtube.com/watch?v=7V3589CReug&amp;feature=youtu.be&amp;fbclid=IwAR04MvyDyFR_7nzHwdptGybVT1CfSnHDDXV8-rmgjrc2YNcasqmVS6Fy4M8"</w:t>
-        </w:r>
-        <w:r>
-          <w:rPr>
-            <w:rFonts w:ascii="Arial" w:hAnsi="Arial" w:cs="Arial" w:eastAsia="Arial"/>
-            <w:color w:val="1155CC"/>
-            <w:spacing w:val="0"/>
-            <w:position w:val="0"/>
-            <w:sz w:val="22"/>
-            <w:u w:val="single"/>
-            <w:shd w:fill="auto" w:val="clear"/>
-          </w:rPr>
-          <w:t xml:space="preserve">feature=youtu.be</w:t>
-        </w:r>
-        <w:r>
-          <w:rPr>
-            <w:rFonts w:ascii="Arial" w:hAnsi="Arial" w:cs="Arial" w:eastAsia="Arial"/>
-            <w:color w:val="1155CC"/>
-            <w:spacing w:val="0"/>
-            <w:position w:val="0"/>
-            <w:sz w:val="22"/>
-            <w:u w:val="single"/>
-            <w:shd w:fill="auto" w:val="clear"/>
-          </w:rPr>
-          <w:t xml:space="preserve"> HYPERLINK "https://www.youtube.com/watch?v=7V3589CReug&amp;feature=youtu.be&amp;fbclid=IwAR04MvyDyFR_7nzHwdptGybVT1CfSnHDDXV8-rmgjrc2YNcasqmVS6Fy4M8"</w:t>
-        </w:r>
-        <w:r>
-          <w:rPr>
-            <w:rFonts w:ascii="Arial" w:hAnsi="Arial" w:cs="Arial" w:eastAsia="Arial"/>
-            <w:color w:val="1155CC"/>
-            <w:spacing w:val="0"/>
-            <w:position w:val="0"/>
-            <w:sz w:val="22"/>
-            <w:u w:val="single"/>
-            <w:shd w:fill="auto" w:val="clear"/>
-          </w:rPr>
-          <w:t xml:space="preserve">&amp;</w:t>
-        </w:r>
-        <w:r>
-          <w:rPr>
-            <w:rFonts w:ascii="Arial" w:hAnsi="Arial" w:cs="Arial" w:eastAsia="Arial"/>
-            <w:color w:val="1155CC"/>
-            <w:spacing w:val="0"/>
-            <w:position w:val="0"/>
-            <w:sz w:val="22"/>
-            <w:u w:val="single"/>
-            <w:shd w:fill="auto" w:val="clear"/>
-          </w:rPr>
-          <w:t xml:space="preserve"> HYPERLINK "https://www.youtube.com/watch?v=7V3589CReug&amp;feature=youtu.be&amp;fbclid=IwAR04MvyDyFR_7nzHwdptGybVT1CfSnHDDXV8-rmgjrc2YNcasqmVS6Fy4M8"</w:t>
-        </w:r>
-        <w:r>
-          <w:rPr>
-            <w:rFonts w:ascii="Arial" w:hAnsi="Arial" w:cs="Arial" w:eastAsia="Arial"/>
-            <w:color w:val="1155CC"/>
-            <w:spacing w:val="0"/>
-            <w:position w:val="0"/>
-            <w:sz w:val="22"/>
-            <w:u w:val="single"/>
-            <w:shd w:fill="auto" w:val="clear"/>
-          </w:rPr>
-          <w:t xml:space="preserve">fbclid=IwAR04MvyDyFR_7nzHwdptGybVT1CfSnHDDXV8-rmgjrc2YNcasqmVS6Fy4M8"</w:t>
-        </w:r>
-        <w:r>
-          <w:rPr>
-            <w:rFonts w:ascii="Arial" w:hAnsi="Arial" w:cs="Arial" w:eastAsia="Arial"/>
-            <w:color w:val="1155CC"/>
-            <w:spacing w:val="0"/>
-            <w:position w:val="0"/>
-            <w:sz w:val="22"/>
-            <w:u w:val="single"/>
-            <w:shd w:fill="auto" w:val="clear"/>
-          </w:rPr>
-          <w:t xml:space="preserve"> HYPERLINK "https://www.youtube.com/watch?v=7V3589CReug&amp;feature=youtu.be&amp;fbclid=IwAR04MvyDyFR_7nzHwdptGybVT1CfSnHDDXV8-rmgjrc2YNcasqmVS6Fy4M8"</w:t>
-        </w:r>
-        <w:r>
-          <w:rPr>
-            <w:rFonts w:ascii="Arial" w:hAnsi="Arial" w:cs="Arial" w:eastAsia="Arial"/>
-            <w:color w:val="1155CC"/>
-            <w:spacing w:val="0"/>
-            <w:position w:val="0"/>
-            <w:sz w:val="22"/>
-            <w:u w:val="single"/>
-            <w:shd w:fill="auto" w:val="clear"/>
-          </w:rPr>
-          <w:t xml:space="preserve">feature=youtu.be</w:t>
-        </w:r>
-        <w:r>
-          <w:rPr>
-            <w:rFonts w:ascii="Arial" w:hAnsi="Arial" w:cs="Arial" w:eastAsia="Arial"/>
-            <w:color w:val="1155CC"/>
-            <w:spacing w:val="0"/>
-            <w:position w:val="0"/>
-            <w:sz w:val="22"/>
-            <w:u w:val="single"/>
-            <w:shd w:fill="auto" w:val="clear"/>
-          </w:rPr>
-          <w:t xml:space="preserve"> HYPERLINK "https://www.youtube.com/watch?v=7V3589CReug&amp;feature=youtu.be&amp;fbclid=IwAR04MvyDyFR_7nzHwdptGybVT1CfSnHDDXV8-rmgjrc2YNcasqmVS6Fy4M8"</w:t>
-        </w:r>
-        <w:r>
-          <w:rPr>
-            <w:rFonts w:ascii="Arial" w:hAnsi="Arial" w:cs="Arial" w:eastAsia="Arial"/>
-            <w:color w:val="1155CC"/>
-            <w:spacing w:val="0"/>
-            <w:position w:val="0"/>
-            <w:sz w:val="22"/>
-            <w:u w:val="single"/>
-            <w:shd w:fill="auto" w:val="clear"/>
-          </w:rPr>
-          <w:t xml:space="preserve"> HYPERLINK "https://www.youtube.com/watch?v=7V3589CReug</w:t>
-        </w:r>
-        <w:r>
-          <w:rPr>
-            <w:rFonts w:ascii="Arial" w:hAnsi="Arial" w:cs="Arial" w:eastAsia="Arial"/>
-            <w:color w:val="1155CC"/>
-            <w:spacing w:val="0"/>
-            <w:position w:val="0"/>
-            <w:sz w:val="22"/>
-            <w:u w:val="single"/>
-            <w:shd w:fill="auto" w:val="clear"/>
-          </w:rPr>
-          <w:t xml:space="preserve"> HYPERLINK "https://www.youtube.com/watch?v=7V3589CReug&amp;feature=youtu.be&amp;fbclid=IwAR04MvyDyFR_7nzHwdptGybVT1CfSnHDDXV8-rmgjrc2YNcasqmVS6Fy4M8"</w:t>
-        </w:r>
-        <w:r>
-          <w:rPr>
-            <w:rFonts w:ascii="Arial" w:hAnsi="Arial" w:cs="Arial" w:eastAsia="Arial"/>
-            <w:color w:val="1155CC"/>
-            <w:spacing w:val="0"/>
-            <w:position w:val="0"/>
-            <w:sz w:val="22"/>
-            <w:u w:val="single"/>
-            <w:shd w:fill="auto" w:val="clear"/>
-          </w:rPr>
-          <w:t xml:space="preserve">&amp;</w:t>
-        </w:r>
-        <w:r>
-          <w:rPr>
-            <w:rFonts w:ascii="Arial" w:hAnsi="Arial" w:cs="Arial" w:eastAsia="Arial"/>
-            <w:color w:val="1155CC"/>
-            <w:spacing w:val="0"/>
-            <w:position w:val="0"/>
-            <w:sz w:val="22"/>
-            <w:u w:val="single"/>
-            <w:shd w:fill="auto" w:val="clear"/>
-          </w:rPr>
-          <w:t xml:space="preserve"> HYPERLINK "https://www.youtube.com/watch?v=7V3589CReug&amp;feature=youtu.be&amp;fbclid=IwAR04MvyDyFR_7nzHwdptGybVT1CfSnHDDXV8-rmgjrc2YNcasqmVS6Fy4M8"</w:t>
-        </w:r>
-        <w:r>
-          <w:rPr>
-            <w:rFonts w:ascii="Arial" w:hAnsi="Arial" w:cs="Arial" w:eastAsia="Arial"/>
-            <w:color w:val="1155CC"/>
-            <w:spacing w:val="0"/>
-            <w:position w:val="0"/>
-            <w:sz w:val="22"/>
-            <w:u w:val="single"/>
-            <w:shd w:fill="auto" w:val="clear"/>
-          </w:rPr>
-          <w:t xml:space="preserve">feature=youtu.be</w:t>
-        </w:r>
-        <w:r>
-          <w:rPr>
-            <w:rFonts w:ascii="Arial" w:hAnsi="Arial" w:cs="Arial" w:eastAsia="Arial"/>
-            <w:color w:val="1155CC"/>
-            <w:spacing w:val="0"/>
-            <w:position w:val="0"/>
-            <w:sz w:val="22"/>
-            <w:u w:val="single"/>
-            <w:shd w:fill="auto" w:val="clear"/>
-          </w:rPr>
-          <w:t xml:space="preserve"> HYPERLINK "https://www.youtube.com/watch?v=7V3589CReug&amp;feature=youtu.be&amp;fbclid=IwAR04MvyDyFR_7nzHwdptGybVT1CfSnHDDXV8-rmgjrc2YNcasqmVS6Fy4M8"</w:t>
-        </w:r>
-        <w:r>
-          <w:rPr>
-            <w:rFonts w:ascii="Arial" w:hAnsi="Arial" w:cs="Arial" w:eastAsia="Arial"/>
-            <w:color w:val="1155CC"/>
-            <w:spacing w:val="0"/>
-            <w:position w:val="0"/>
-            <w:sz w:val="22"/>
-            <w:u w:val="single"/>
-            <w:shd w:fill="auto" w:val="clear"/>
-          </w:rPr>
-          <w:t xml:space="preserve">&amp;</w:t>
-        </w:r>
-        <w:r>
-          <w:rPr>
-            <w:rFonts w:ascii="Arial" w:hAnsi="Arial" w:cs="Arial" w:eastAsia="Arial"/>
-            <w:color w:val="1155CC"/>
-            <w:spacing w:val="0"/>
-            <w:position w:val="0"/>
-            <w:sz w:val="22"/>
-            <w:u w:val="single"/>
-            <w:shd w:fill="auto" w:val="clear"/>
-          </w:rPr>
-          <w:t xml:space="preserve"> HYPERLINK "https://www.youtube.com/watch?v=7V3589CReug&amp;feature=youtu.be&amp;fbclid=IwAR04MvyDyFR_7nzHwdptGybVT1CfSnHDDXV8-rmgjrc2YNcasqmVS6Fy4M8"</w:t>
-        </w:r>
-        <w:r>
-          <w:rPr>
-            <w:rFonts w:ascii="Arial" w:hAnsi="Arial" w:cs="Arial" w:eastAsia="Arial"/>
-            <w:color w:val="1155CC"/>
-            <w:spacing w:val="0"/>
-            <w:position w:val="0"/>
-            <w:sz w:val="22"/>
-            <w:u w:val="single"/>
-            <w:shd w:fill="auto" w:val="clear"/>
-          </w:rPr>
-          <w:t xml:space="preserve">fbclid=IwAR04MvyDyFR_7nzHwdptGybVT1CfSnHDDXV8-rmgjrc2YNcasqmVS6Fy4M8"</w:t>
-        </w:r>
-        <w:r>
-          <w:rPr>
-            <w:rFonts w:ascii="Arial" w:hAnsi="Arial" w:cs="Arial" w:eastAsia="Arial"/>
-            <w:color w:val="1155CC"/>
-            <w:spacing w:val="0"/>
-            <w:position w:val="0"/>
-            <w:sz w:val="22"/>
-            <w:u w:val="single"/>
-            <w:shd w:fill="auto" w:val="clear"/>
-          </w:rPr>
-          <w:t xml:space="preserve"> HYPERLINK "https://www.youtube.com/watch?v=7V3589CReug&amp;feature=youtu.be&amp;fbclid=IwAR04MvyDyFR_7nzHwdptGybVT1CfSnHDDXV8-rmgjrc2YNcasqmVS6Fy4M8"</w:t>
-        </w:r>
-        <w:r>
-          <w:rPr>
-            <w:rFonts w:ascii="Arial" w:hAnsi="Arial" w:cs="Arial" w:eastAsia="Arial"/>
-            <w:color w:val="1155CC"/>
-            <w:spacing w:val="0"/>
-            <w:position w:val="0"/>
-            <w:sz w:val="22"/>
-            <w:u w:val="single"/>
-            <w:shd w:fill="auto" w:val="clear"/>
-          </w:rPr>
-          <w:t xml:space="preserve">&amp;</w:t>
-        </w:r>
-        <w:r>
-          <w:rPr>
-            <w:rFonts w:ascii="Arial" w:hAnsi="Arial" w:cs="Arial" w:eastAsia="Arial"/>
-            <w:color w:val="1155CC"/>
-            <w:spacing w:val="0"/>
-            <w:position w:val="0"/>
-            <w:sz w:val="22"/>
-            <w:u w:val="single"/>
-            <w:shd w:fill="auto" w:val="clear"/>
-          </w:rPr>
-          <w:t xml:space="preserve"> HYPERLINK "https://www.youtube.com/watch?v=7V3589CReug&amp;feature=youtu.be&amp;fbclid=IwAR04MvyDyFR_7nzHwdptGybVT1CfSnHDDXV8-rmgjrc2YNcasqmVS6Fy4M8"</w:t>
-        </w:r>
-        <w:r>
-          <w:rPr>
-            <w:rFonts w:ascii="Arial" w:hAnsi="Arial" w:cs="Arial" w:eastAsia="Arial"/>
-            <w:color w:val="1155CC"/>
-            <w:spacing w:val="0"/>
-            <w:position w:val="0"/>
-            <w:sz w:val="22"/>
-            <w:u w:val="single"/>
-            <w:shd w:fill="auto" w:val="clear"/>
-          </w:rPr>
-          <w:t xml:space="preserve"> HYPERLINK "https://www.youtube.com/watch?v=7V3589CReug</w:t>
-        </w:r>
-        <w:r>
-          <w:rPr>
-            <w:rFonts w:ascii="Arial" w:hAnsi="Arial" w:cs="Arial" w:eastAsia="Arial"/>
-            <w:color w:val="1155CC"/>
-            <w:spacing w:val="0"/>
-            <w:position w:val="0"/>
-            <w:sz w:val="22"/>
-            <w:u w:val="single"/>
-            <w:shd w:fill="auto" w:val="clear"/>
-          </w:rPr>
-          <w:t xml:space="preserve"> HYPERLINK "https://www.youtube.com/watch?v=7V3589CReug&amp;feature=youtu.be&amp;fbclid=IwAR04MvyDyFR_7nzHwdptGybVT1CfSnHDDXV8-rmgjrc2YNcasqmVS6Fy4M8"</w:t>
-        </w:r>
-        <w:r>
-          <w:rPr>
-            <w:rFonts w:ascii="Arial" w:hAnsi="Arial" w:cs="Arial" w:eastAsia="Arial"/>
-            <w:color w:val="1155CC"/>
-            <w:spacing w:val="0"/>
-            <w:position w:val="0"/>
-            <w:sz w:val="22"/>
-            <w:u w:val="single"/>
-            <w:shd w:fill="auto" w:val="clear"/>
-          </w:rPr>
-          <w:t xml:space="preserve">&amp;</w:t>
-        </w:r>
-        <w:r>
-          <w:rPr>
-            <w:rFonts w:ascii="Arial" w:hAnsi="Arial" w:cs="Arial" w:eastAsia="Arial"/>
-            <w:color w:val="1155CC"/>
-            <w:spacing w:val="0"/>
-            <w:position w:val="0"/>
-            <w:sz w:val="22"/>
-            <w:u w:val="single"/>
-            <w:shd w:fill="auto" w:val="clear"/>
-          </w:rPr>
-          <w:t xml:space="preserve"> HYPERLINK "https://www.youtube.com/watch?v=7V3589CReug&amp;feature=youtu.be&amp;fbclid=IwAR04MvyDyFR_7nzHwdptGybVT1CfSnHDDXV8-rmgjrc2YNcasqmVS6Fy4M8"</w:t>
-        </w:r>
-        <w:r>
-          <w:rPr>
-            <w:rFonts w:ascii="Arial" w:hAnsi="Arial" w:cs="Arial" w:eastAsia="Arial"/>
-            <w:color w:val="1155CC"/>
-            <w:spacing w:val="0"/>
-            <w:position w:val="0"/>
-            <w:sz w:val="22"/>
-            <w:u w:val="single"/>
-            <w:shd w:fill="auto" w:val="clear"/>
-          </w:rPr>
-          <w:t xml:space="preserve">feature=youtu.be</w:t>
-        </w:r>
-        <w:r>
-          <w:rPr>
-            <w:rFonts w:ascii="Arial" w:hAnsi="Arial" w:cs="Arial" w:eastAsia="Arial"/>
-            <w:color w:val="1155CC"/>
-            <w:spacing w:val="0"/>
-            <w:position w:val="0"/>
-            <w:sz w:val="22"/>
-            <w:u w:val="single"/>
-            <w:shd w:fill="auto" w:val="clear"/>
-          </w:rPr>
-          <w:t xml:space="preserve"> HYPERLINK "https://www.youtube.com/watch?v=7V3589CReug&amp;feature=youtu.be&amp;fbclid=IwAR04MvyDyFR_7nzHwdptGybVT1CfSnHDDXV8-rmgjrc2YNcasqmVS6Fy4M8"</w:t>
-        </w:r>
-        <w:r>
-          <w:rPr>
-            <w:rFonts w:ascii="Arial" w:hAnsi="Arial" w:cs="Arial" w:eastAsia="Arial"/>
-            <w:color w:val="1155CC"/>
-            <w:spacing w:val="0"/>
-            <w:position w:val="0"/>
-            <w:sz w:val="22"/>
-            <w:u w:val="single"/>
-            <w:shd w:fill="auto" w:val="clear"/>
-          </w:rPr>
-          <w:t xml:space="preserve">&amp;</w:t>
-        </w:r>
-        <w:r>
-          <w:rPr>
-            <w:rFonts w:ascii="Arial" w:hAnsi="Arial" w:cs="Arial" w:eastAsia="Arial"/>
-            <w:color w:val="1155CC"/>
-            <w:spacing w:val="0"/>
-            <w:position w:val="0"/>
-            <w:sz w:val="22"/>
-            <w:u w:val="single"/>
-            <w:shd w:fill="auto" w:val="clear"/>
-          </w:rPr>
-          <w:t xml:space="preserve"> HYPERLINK "https://www.youtube.com/watch?v=7V3589CReug&amp;feature=youtu.be&amp;fbclid=IwAR04MvyDyFR_7nzHwdptGybVT1CfSnHDDXV8-rmgjrc2YNcasqmVS6Fy4M8"</w:t>
-        </w:r>
-        <w:r>
-          <w:rPr>
-            <w:rFonts w:ascii="Arial" w:hAnsi="Arial" w:cs="Arial" w:eastAsia="Arial"/>
-            <w:color w:val="1155CC"/>
-            <w:spacing w:val="0"/>
-            <w:position w:val="0"/>
-            <w:sz w:val="22"/>
-            <w:u w:val="single"/>
-            <w:shd w:fill="auto" w:val="clear"/>
-          </w:rPr>
-          <w:t xml:space="preserve">fbclid=IwAR04MvyDyFR_7nzHwdptGybVT1CfSnHDDXV8-rmgjrc2YNcasqmVS6Fy4M8"</w:t>
-        </w:r>
-        <w:r>
-          <w:rPr>
-            <w:rFonts w:ascii="Arial" w:hAnsi="Arial" w:cs="Arial" w:eastAsia="Arial"/>
-            <w:color w:val="1155CC"/>
-            <w:spacing w:val="0"/>
-            <w:position w:val="0"/>
-            <w:sz w:val="22"/>
-            <w:u w:val="single"/>
-            <w:shd w:fill="auto" w:val="clear"/>
-          </w:rPr>
-          <w:t xml:space="preserve"> HYPERLINK "https://www.youtube.com/watch?v=7V3589CReug&amp;feature=youtu.be&amp;fbclid=IwAR04MvyDyFR_7nzHwdptGybVT1CfSnHDDXV8-rmgjrc2YNcasqmVS6Fy4M8"</w:t>
-        </w:r>
-        <w:r>
-          <w:rPr>
-            <w:rFonts w:ascii="Arial" w:hAnsi="Arial" w:cs="Arial" w:eastAsia="Arial"/>
-            <w:color w:val="1155CC"/>
-            <w:spacing w:val="0"/>
-            <w:position w:val="0"/>
-            <w:sz w:val="22"/>
-            <w:u w:val="single"/>
-            <w:shd w:fill="auto" w:val="clear"/>
-          </w:rPr>
-          <w:t xml:space="preserve">fbclid=IwAR04MvyDyFR_7nzHwdptGybVT1CfSnHDDXV8-rmgjrc2YNcasqmVS6Fy4M8</w:t>
-        </w:r>
       </w:hyperlink>
-    </w:p>
-    <w:p>
-      <w:pPr>
-        <w:spacing w:before="0" w:after="0" w:line="276"/>
-        <w:ind w:right="0" w:left="0" w:firstLine="0"/>
-        <w:jc w:val="left"/>
-        <w:rPr>
-          <w:rFonts w:ascii="Arial" w:hAnsi="Arial" w:cs="Arial" w:eastAsia="Arial"/>
-          <w:color w:val="auto"/>
-          <w:spacing w:val="0"/>
-          <w:position w:val="0"/>
-          <w:sz w:val="22"/>
-          <w:shd w:fill="auto" w:val="clear"/>
-        </w:rPr>
-      </w:pPr>
     </w:p>
     <w:p>
       <w:pPr>
@@ -2676,7 +2085,7 @@
           <w:sz w:val="22"/>
           <w:shd w:fill="auto" w:val="clear"/>
         </w:rPr>
-        <w:t xml:space="preserve">We gaan dus een  Abstract carFactory maken en hier enkele ConcreteCarFactories van maken voor de Verschillende merken(Audi,Porshe,Tesla,Renault). Tijdens het aanMaken van deze auto's zullen we zowel een Random type gaan kiezen( kan terwijl ook een modelnaam instellen) als ook een random BestemmingsLand(BEL,UK,VS,NED,FR)</w:t>
+        <w:t xml:space="preserve">We gaan dus een  Abstract carFactory maken en hier enkele ConcreteCarFactories van maken voor de Verschillende merken(Audi,Porshe,Tesla,Renault). Tijdens het aanMaken van deze auto's zullen we zowel een Random type gaan kiezen( kan terwijl ook een modelnaam instellen) als ook een random BestemmingsLand(BEL,UK,VS,NED,FR) </w:t>
       </w:r>
     </w:p>
     <w:p>
@@ -2819,36 +2228,6 @@
         <w:tab/>
         <w:t xml:space="preserve"> Porshe Suv Cayenne</w:t>
       </w:r>
-    </w:p>
-    <w:p>
-      <w:pPr>
-        <w:spacing w:before="0" w:after="0" w:line="276"/>
-        <w:ind w:right="0" w:left="0" w:firstLine="0"/>
-        <w:jc w:val="left"/>
-        <w:rPr>
-          <w:rFonts w:ascii="Arial" w:hAnsi="Arial" w:cs="Arial" w:eastAsia="Arial"/>
-          <w:color w:val="auto"/>
-          <w:spacing w:val="0"/>
-          <w:position w:val="0"/>
-          <w:sz w:val="22"/>
-          <w:shd w:fill="auto" w:val="clear"/>
-        </w:rPr>
-      </w:pPr>
-    </w:p>
-    <w:p>
-      <w:pPr>
-        <w:spacing w:before="0" w:after="0" w:line="276"/>
-        <w:ind w:right="0" w:left="0" w:firstLine="0"/>
-        <w:jc w:val="left"/>
-        <w:rPr>
-          <w:rFonts w:ascii="Arial" w:hAnsi="Arial" w:cs="Arial" w:eastAsia="Arial"/>
-          <w:color w:val="auto"/>
-          <w:spacing w:val="0"/>
-          <w:position w:val="0"/>
-          <w:sz w:val="22"/>
-          <w:shd w:fill="auto" w:val="clear"/>
-        </w:rPr>
-      </w:pPr>
     </w:p>
     <w:p>
       <w:pPr>
@@ -2908,6 +2287,21 @@
           <w:shd w:fill="auto" w:val="clear"/>
         </w:rPr>
       </w:pPr>
+    </w:p>
+    <w:p>
+      <w:pPr>
+        <w:spacing w:before="0" w:after="0" w:line="276"/>
+        <w:ind w:right="0" w:left="0" w:firstLine="0"/>
+        <w:jc w:val="left"/>
+        <w:rPr>
+          <w:rFonts w:ascii="Arial" w:hAnsi="Arial" w:cs="Arial" w:eastAsia="Arial"/>
+          <w:color w:val="auto"/>
+          <w:spacing w:val="0"/>
+          <w:position w:val="0"/>
+          <w:sz w:val="22"/>
+          <w:shd w:fill="auto" w:val="clear"/>
+        </w:rPr>
+      </w:pPr>
       <w:r>
         <w:rPr>
           <w:rFonts w:ascii="Arial" w:hAnsi="Arial" w:cs="Arial" w:eastAsia="Arial"/>

</xml_diff>